<commit_message>
Update revision + code
</commit_message>
<xml_diff>
--- a/Manuscript/tables-figures/table1.docx
+++ b/Manuscript/tables-figures/table1.docx
@@ -10,16 +10,6 @@
     <w:p>
       <w:pPr>
         <w:pStyle w:val="TableCaption"/>
-        <w:jc w:val="center"/>
-        <w:keepNext/>
-        <w:pBdr>
-          <w:bottom w:val="none" w:sz="0" w:space="0" w:color="000000"/>
-          <w:top w:val="none" w:sz="0" w:space="0" w:color="000000"/>
-          <w:left w:val="none" w:sz="0" w:space="0" w:color="000000"/>
-          <w:right w:val="none" w:sz="0" w:space="0" w:color="000000"/>
-        </w:pBdr>
-        <w:spacing w:after="60" w:before="60" w:line="240"/>
-        <w:ind w:left="60" w:right="60" w:firstLine="0" w:firstLineChars="0"/>
       </w:pPr>
       <w:r>
         <w:t xml:space="preserve">Table 1: Description of types of data.</w:t>
@@ -29,11 +19,11 @@
       <w:tblPr>
         <w:tblLayout w:type="autofit"/>
         <w:jc w:val="center"/>
-        <w:tblW w:type="pct" w:w="5000"/>
         <w:tblLook w:firstRow="1" w:lastRow="0" w:firstColumn="0" w:lastColumn="0" w:noHBand="0" w:noVBand="1"/>
       </w:tblPr>
       <w:tr>
         <w:trPr>
+          <w:cantSplit/>
           <w:trHeight w:val="360" w:hRule="auto"/>
           <w:tblHeader/>
         </w:trPr>
@@ -41,40 +31,32 @@
         <w:tc>
           <w:tcPr>
             <w:tcBorders>
-              <w:bottom w:val="single" w:sz="12" w:space="0" w:color="666666"/>
-              <w:top w:val="single" w:sz="12" w:space="0" w:color="666666"/>
-              <w:left w:val="none" w:sz="0" w:space="0" w:color="000000"/>
-              <w:right w:val="none" w:sz="0" w:space="0" w:color="000000"/>
-            </w:tcBorders>
-            <w:shd w:val="clear" w:color="auto" w:fill="FFFFFF"/>
-            <w:tcMar>
-              <w:top w:w="0" w:type="dxa"/>
-              <w:bottom w:w="0" w:type="dxa"/>
-              <w:left w:w="0" w:type="dxa"/>
-              <w:right w:w="0" w:type="dxa"/>
-            </w:tcMar>
-            <w:vAlign w:val="center"/>
-          </w:tcPr>
-          <w:p>
-            <w:pPr>
-              <w:jc w:val="left"/>
-              <w:pBdr>
-                <w:bottom w:val="none" w:sz="0" w:space="0" w:color="000000"/>
-                <w:top w:val="none" w:sz="0" w:space="0" w:color="000000"/>
-                <w:left w:val="none" w:sz="0" w:space="0" w:color="000000"/>
-                <w:right w:val="none" w:sz="0" w:space="0" w:color="000000"/>
-              </w:pBdr>
-              <w:spacing w:after="100" w:before="100" w:line="240"/>
-              <w:ind w:left="100" w:right="100" w:firstLine="0" w:firstLineChars="0"/>
-              <w:rPr>
-                <w:rFonts w:ascii="Times New Roman" w:hAnsi="Helvetica" w:eastAsia="Helvetica" w:cs="Helvetica"/>
-                <w:i w:val="false"/>
-                <w:b w:val="false"/>
-                <w:u w:val="none"/>
-                <w:sz w:val="22"/>
-                <w:szCs w:val="22"/>
-                <w:color w:val="000000"/>
-              </w:rPr>
+              <w:bottom w:val="single" w:sz="16" w:space="0" w:color="666666"/>
+              <w:top w:val="single" w:sz="16" w:space="0" w:color="666666"/>
+              <w:left w:val="none" w:sz="0" w:space="0" w:color="000000"/>
+              <w:right w:val="none" w:sz="0" w:space="0" w:color="000000"/>
+            </w:tcBorders>
+            <w:shd w:val="clear" w:color="auto" w:fill="FFFFFF"/>
+            <w:tcMar>
+              <w:top w:w="0" w:type="dxa"/>
+              <w:bottom w:w="0" w:type="dxa"/>
+              <w:left w:w="0" w:type="dxa"/>
+              <w:right w:w="0" w:type="dxa"/>
+            </w:tcMar>
+            <w:vAlign w:val="center"/>
+          </w:tcPr>
+          <w:p>
+            <w:pPr>
+              <w:jc w:val="left"/>
+              <w:keepNext/>
+              <w:pBdr>
+                <w:bottom w:val="none" w:sz="0" w:space="0" w:color="000000"/>
+                <w:top w:val="none" w:sz="0" w:space="0" w:color="000000"/>
+                <w:left w:val="none" w:sz="0" w:space="0" w:color="000000"/>
+                <w:right w:val="none" w:sz="0" w:space="0" w:color="000000"/>
+              </w:pBdr>
+              <w:spacing w:after="100" w:before="100" w:line="240"/>
+              <w:ind w:firstLine="0" w:left="100" w:right="100"/>
             </w:pPr>
             <w:r>
               <w:rPr>
@@ -93,40 +75,32 @@
         <w:tc>
           <w:tcPr>
             <w:tcBorders>
-              <w:bottom w:val="single" w:sz="12" w:space="0" w:color="666666"/>
-              <w:top w:val="single" w:sz="12" w:space="0" w:color="666666"/>
-              <w:left w:val="none" w:sz="0" w:space="0" w:color="000000"/>
-              <w:right w:val="none" w:sz="0" w:space="0" w:color="000000"/>
-            </w:tcBorders>
-            <w:shd w:val="clear" w:color="auto" w:fill="FFFFFF"/>
-            <w:tcMar>
-              <w:top w:w="0" w:type="dxa"/>
-              <w:bottom w:w="0" w:type="dxa"/>
-              <w:left w:w="0" w:type="dxa"/>
-              <w:right w:w="0" w:type="dxa"/>
-            </w:tcMar>
-            <w:vAlign w:val="center"/>
-          </w:tcPr>
-          <w:p>
-            <w:pPr>
-              <w:jc w:val="left"/>
-              <w:pBdr>
-                <w:bottom w:val="none" w:sz="0" w:space="0" w:color="000000"/>
-                <w:top w:val="none" w:sz="0" w:space="0" w:color="000000"/>
-                <w:left w:val="none" w:sz="0" w:space="0" w:color="000000"/>
-                <w:right w:val="none" w:sz="0" w:space="0" w:color="000000"/>
-              </w:pBdr>
-              <w:spacing w:after="100" w:before="100" w:line="240"/>
-              <w:ind w:left="100" w:right="100" w:firstLine="0" w:firstLineChars="0"/>
-              <w:rPr>
-                <w:rFonts w:ascii="Times New Roman" w:hAnsi="Helvetica" w:eastAsia="Helvetica" w:cs="Helvetica"/>
-                <w:i w:val="false"/>
-                <w:b w:val="false"/>
-                <w:u w:val="none"/>
-                <w:sz w:val="22"/>
-                <w:szCs w:val="22"/>
-                <w:color w:val="000000"/>
-              </w:rPr>
+              <w:bottom w:val="single" w:sz="16" w:space="0" w:color="666666"/>
+              <w:top w:val="single" w:sz="16" w:space="0" w:color="666666"/>
+              <w:left w:val="none" w:sz="0" w:space="0" w:color="000000"/>
+              <w:right w:val="none" w:sz="0" w:space="0" w:color="000000"/>
+            </w:tcBorders>
+            <w:shd w:val="clear" w:color="auto" w:fill="FFFFFF"/>
+            <w:tcMar>
+              <w:top w:w="0" w:type="dxa"/>
+              <w:bottom w:w="0" w:type="dxa"/>
+              <w:left w:w="0" w:type="dxa"/>
+              <w:right w:w="0" w:type="dxa"/>
+            </w:tcMar>
+            <w:vAlign w:val="center"/>
+          </w:tcPr>
+          <w:p>
+            <w:pPr>
+              <w:jc w:val="left"/>
+              <w:keepNext/>
+              <w:pBdr>
+                <w:bottom w:val="none" w:sz="0" w:space="0" w:color="000000"/>
+                <w:top w:val="none" w:sz="0" w:space="0" w:color="000000"/>
+                <w:left w:val="none" w:sz="0" w:space="0" w:color="000000"/>
+                <w:right w:val="none" w:sz="0" w:space="0" w:color="000000"/>
+              </w:pBdr>
+              <w:spacing w:after="100" w:before="100" w:line="240"/>
+              <w:ind w:firstLine="0" w:left="100" w:right="100"/>
             </w:pPr>
             <w:r>
               <w:rPr>
@@ -145,40 +119,32 @@
         <w:tc>
           <w:tcPr>
             <w:tcBorders>
-              <w:bottom w:val="single" w:sz="12" w:space="0" w:color="666666"/>
-              <w:top w:val="single" w:sz="12" w:space="0" w:color="666666"/>
-              <w:left w:val="none" w:sz="0" w:space="0" w:color="000000"/>
-              <w:right w:val="none" w:sz="0" w:space="0" w:color="000000"/>
-            </w:tcBorders>
-            <w:shd w:val="clear" w:color="auto" w:fill="FFFFFF"/>
-            <w:tcMar>
-              <w:top w:w="0" w:type="dxa"/>
-              <w:bottom w:w="0" w:type="dxa"/>
-              <w:left w:w="0" w:type="dxa"/>
-              <w:right w:w="0" w:type="dxa"/>
-            </w:tcMar>
-            <w:vAlign w:val="center"/>
-          </w:tcPr>
-          <w:p>
-            <w:pPr>
-              <w:jc w:val="left"/>
-              <w:pBdr>
-                <w:bottom w:val="none" w:sz="0" w:space="0" w:color="000000"/>
-                <w:top w:val="none" w:sz="0" w:space="0" w:color="000000"/>
-                <w:left w:val="none" w:sz="0" w:space="0" w:color="000000"/>
-                <w:right w:val="none" w:sz="0" w:space="0" w:color="000000"/>
-              </w:pBdr>
-              <w:spacing w:after="100" w:before="100" w:line="240"/>
-              <w:ind w:left="100" w:right="100" w:firstLine="0" w:firstLineChars="0"/>
-              <w:rPr>
-                <w:rFonts w:ascii="Times New Roman" w:hAnsi="Helvetica" w:eastAsia="Helvetica" w:cs="Helvetica"/>
-                <w:i w:val="false"/>
-                <w:b w:val="false"/>
-                <w:u w:val="none"/>
-                <w:sz w:val="22"/>
-                <w:szCs w:val="22"/>
-                <w:color w:val="000000"/>
-              </w:rPr>
+              <w:bottom w:val="single" w:sz="16" w:space="0" w:color="666666"/>
+              <w:top w:val="single" w:sz="16" w:space="0" w:color="666666"/>
+              <w:left w:val="none" w:sz="0" w:space="0" w:color="000000"/>
+              <w:right w:val="none" w:sz="0" w:space="0" w:color="000000"/>
+            </w:tcBorders>
+            <w:shd w:val="clear" w:color="auto" w:fill="FFFFFF"/>
+            <w:tcMar>
+              <w:top w:w="0" w:type="dxa"/>
+              <w:bottom w:w="0" w:type="dxa"/>
+              <w:left w:w="0" w:type="dxa"/>
+              <w:right w:w="0" w:type="dxa"/>
+            </w:tcMar>
+            <w:vAlign w:val="center"/>
+          </w:tcPr>
+          <w:p>
+            <w:pPr>
+              <w:jc w:val="left"/>
+              <w:keepNext/>
+              <w:pBdr>
+                <w:bottom w:val="none" w:sz="0" w:space="0" w:color="000000"/>
+                <w:top w:val="none" w:sz="0" w:space="0" w:color="000000"/>
+                <w:left w:val="none" w:sz="0" w:space="0" w:color="000000"/>
+                <w:right w:val="none" w:sz="0" w:space="0" w:color="000000"/>
+              </w:pBdr>
+              <w:spacing w:after="100" w:before="100" w:line="240"/>
+              <w:ind w:firstLine="0" w:left="100" w:right="100"/>
             </w:pPr>
             <w:r>
               <w:rPr>
@@ -197,40 +163,32 @@
         <w:tc>
           <w:tcPr>
             <w:tcBorders>
-              <w:bottom w:val="single" w:sz="12" w:space="0" w:color="666666"/>
-              <w:top w:val="single" w:sz="12" w:space="0" w:color="666666"/>
-              <w:left w:val="none" w:sz="0" w:space="0" w:color="000000"/>
-              <w:right w:val="none" w:sz="0" w:space="0" w:color="000000"/>
-            </w:tcBorders>
-            <w:shd w:val="clear" w:color="auto" w:fill="FFFFFF"/>
-            <w:tcMar>
-              <w:top w:w="0" w:type="dxa"/>
-              <w:bottom w:w="0" w:type="dxa"/>
-              <w:left w:w="0" w:type="dxa"/>
-              <w:right w:w="0" w:type="dxa"/>
-            </w:tcMar>
-            <w:vAlign w:val="center"/>
-          </w:tcPr>
-          <w:p>
-            <w:pPr>
-              <w:jc w:val="left"/>
-              <w:pBdr>
-                <w:bottom w:val="none" w:sz="0" w:space="0" w:color="000000"/>
-                <w:top w:val="none" w:sz="0" w:space="0" w:color="000000"/>
-                <w:left w:val="none" w:sz="0" w:space="0" w:color="000000"/>
-                <w:right w:val="none" w:sz="0" w:space="0" w:color="000000"/>
-              </w:pBdr>
-              <w:spacing w:after="100" w:before="100" w:line="240"/>
-              <w:ind w:left="100" w:right="100" w:firstLine="0" w:firstLineChars="0"/>
-              <w:rPr>
-                <w:rFonts w:ascii="Times New Roman" w:hAnsi="Helvetica" w:eastAsia="Helvetica" w:cs="Helvetica"/>
-                <w:i w:val="false"/>
-                <w:b w:val="false"/>
-                <w:u w:val="none"/>
-                <w:sz w:val="22"/>
-                <w:szCs w:val="22"/>
-                <w:color w:val="000000"/>
-              </w:rPr>
+              <w:bottom w:val="single" w:sz="16" w:space="0" w:color="666666"/>
+              <w:top w:val="single" w:sz="16" w:space="0" w:color="666666"/>
+              <w:left w:val="none" w:sz="0" w:space="0" w:color="000000"/>
+              <w:right w:val="none" w:sz="0" w:space="0" w:color="000000"/>
+            </w:tcBorders>
+            <w:shd w:val="clear" w:color="auto" w:fill="FFFFFF"/>
+            <w:tcMar>
+              <w:top w:w="0" w:type="dxa"/>
+              <w:bottom w:w="0" w:type="dxa"/>
+              <w:left w:w="0" w:type="dxa"/>
+              <w:right w:w="0" w:type="dxa"/>
+            </w:tcMar>
+            <w:vAlign w:val="center"/>
+          </w:tcPr>
+          <w:p>
+            <w:pPr>
+              <w:jc w:val="left"/>
+              <w:keepNext/>
+              <w:pBdr>
+                <w:bottom w:val="none" w:sz="0" w:space="0" w:color="000000"/>
+                <w:top w:val="none" w:sz="0" w:space="0" w:color="000000"/>
+                <w:left w:val="none" w:sz="0" w:space="0" w:color="000000"/>
+                <w:right w:val="none" w:sz="0" w:space="0" w:color="000000"/>
+              </w:pBdr>
+              <w:spacing w:after="100" w:before="100" w:line="240"/>
+              <w:ind w:firstLine="0" w:left="100" w:right="100"/>
             </w:pPr>
             <w:r>
               <w:rPr>
@@ -249,6 +207,7 @@
       </w:tr>
       <w:tr>
         <w:trPr>
+          <w:cantSplit/>
           <w:trHeight w:val="360" w:hRule="auto"/>
         </w:trPr>
         body1
@@ -256,39 +215,31 @@
           <w:tcPr>
             <w:tcBorders>
               <w:bottom w:val="none" w:sz="0" w:space="0" w:color="000000"/>
-              <w:top w:val="single" w:sz="12" w:space="0" w:color="666666"/>
-              <w:left w:val="none" w:sz="0" w:space="0" w:color="000000"/>
-              <w:right w:val="none" w:sz="0" w:space="0" w:color="000000"/>
-            </w:tcBorders>
-            <w:shd w:val="clear" w:color="auto" w:fill="FFFFFF"/>
-            <w:tcMar>
-              <w:top w:w="0" w:type="dxa"/>
-              <w:bottom w:w="0" w:type="dxa"/>
-              <w:left w:w="0" w:type="dxa"/>
-              <w:right w:w="0" w:type="dxa"/>
-            </w:tcMar>
-            <w:vAlign w:val="center"/>
-          </w:tcPr>
-          <w:p>
-            <w:pPr>
-              <w:jc w:val="left"/>
-              <w:pBdr>
-                <w:bottom w:val="none" w:sz="0" w:space="0" w:color="000000"/>
-                <w:top w:val="none" w:sz="0" w:space="0" w:color="000000"/>
-                <w:left w:val="none" w:sz="0" w:space="0" w:color="000000"/>
-                <w:right w:val="none" w:sz="0" w:space="0" w:color="000000"/>
-              </w:pBdr>
-              <w:spacing w:after="100" w:before="100" w:line="240"/>
-              <w:ind w:left="100" w:right="100" w:firstLine="0" w:firstLineChars="0"/>
-              <w:rPr>
-                <w:rFonts w:ascii="Times New Roman" w:hAnsi="Helvetica" w:eastAsia="Helvetica" w:cs="Helvetica"/>
-                <w:i w:val="false"/>
-                <w:b w:val="false"/>
-                <w:u w:val="none"/>
-                <w:sz w:val="22"/>
-                <w:szCs w:val="22"/>
-                <w:color w:val="000000"/>
-              </w:rPr>
+              <w:top w:val="none" w:sz="0" w:space="0" w:color="000000"/>
+              <w:left w:val="none" w:sz="0" w:space="0" w:color="000000"/>
+              <w:right w:val="none" w:sz="0" w:space="0" w:color="000000"/>
+            </w:tcBorders>
+            <w:shd w:val="clear" w:color="auto" w:fill="FFFFFF"/>
+            <w:tcMar>
+              <w:top w:w="0" w:type="dxa"/>
+              <w:bottom w:w="0" w:type="dxa"/>
+              <w:left w:w="0" w:type="dxa"/>
+              <w:right w:w="0" w:type="dxa"/>
+            </w:tcMar>
+            <w:vAlign w:val="center"/>
+          </w:tcPr>
+          <w:p>
+            <w:pPr>
+              <w:jc w:val="left"/>
+              <w:keepNext/>
+              <w:pBdr>
+                <w:bottom w:val="none" w:sz="0" w:space="0" w:color="000000"/>
+                <w:top w:val="none" w:sz="0" w:space="0" w:color="000000"/>
+                <w:left w:val="none" w:sz="0" w:space="0" w:color="000000"/>
+                <w:right w:val="none" w:sz="0" w:space="0" w:color="000000"/>
+              </w:pBdr>
+              <w:spacing w:after="100" w:before="100" w:line="240"/>
+              <w:ind w:firstLine="0" w:left="100" w:right="100"/>
             </w:pPr>
             <w:r>
               <w:rPr>
@@ -308,39 +259,31 @@
           <w:tcPr>
             <w:tcBorders>
               <w:bottom w:val="none" w:sz="0" w:space="0" w:color="000000"/>
-              <w:top w:val="single" w:sz="12" w:space="0" w:color="666666"/>
-              <w:left w:val="none" w:sz="0" w:space="0" w:color="000000"/>
-              <w:right w:val="none" w:sz="0" w:space="0" w:color="000000"/>
-            </w:tcBorders>
-            <w:shd w:val="clear" w:color="auto" w:fill="FFFFFF"/>
-            <w:tcMar>
-              <w:top w:w="0" w:type="dxa"/>
-              <w:bottom w:w="0" w:type="dxa"/>
-              <w:left w:w="0" w:type="dxa"/>
-              <w:right w:w="0" w:type="dxa"/>
-            </w:tcMar>
-            <w:vAlign w:val="center"/>
-          </w:tcPr>
-          <w:p>
-            <w:pPr>
-              <w:jc w:val="left"/>
-              <w:pBdr>
-                <w:bottom w:val="none" w:sz="0" w:space="0" w:color="000000"/>
-                <w:top w:val="none" w:sz="0" w:space="0" w:color="000000"/>
-                <w:left w:val="none" w:sz="0" w:space="0" w:color="000000"/>
-                <w:right w:val="none" w:sz="0" w:space="0" w:color="000000"/>
-              </w:pBdr>
-              <w:spacing w:after="100" w:before="100" w:line="240"/>
-              <w:ind w:left="100" w:right="100" w:firstLine="0" w:firstLineChars="0"/>
-              <w:rPr>
-                <w:rFonts w:ascii="Times New Roman" w:hAnsi="Helvetica" w:eastAsia="Helvetica" w:cs="Helvetica"/>
-                <w:i w:val="false"/>
-                <w:b w:val="false"/>
-                <w:u w:val="none"/>
-                <w:sz w:val="22"/>
-                <w:szCs w:val="22"/>
-                <w:color w:val="000000"/>
-              </w:rPr>
+              <w:top w:val="none" w:sz="0" w:space="0" w:color="000000"/>
+              <w:left w:val="none" w:sz="0" w:space="0" w:color="000000"/>
+              <w:right w:val="none" w:sz="0" w:space="0" w:color="000000"/>
+            </w:tcBorders>
+            <w:shd w:val="clear" w:color="auto" w:fill="FFFFFF"/>
+            <w:tcMar>
+              <w:top w:w="0" w:type="dxa"/>
+              <w:bottom w:w="0" w:type="dxa"/>
+              <w:left w:w="0" w:type="dxa"/>
+              <w:right w:w="0" w:type="dxa"/>
+            </w:tcMar>
+            <w:vAlign w:val="center"/>
+          </w:tcPr>
+          <w:p>
+            <w:pPr>
+              <w:jc w:val="left"/>
+              <w:keepNext/>
+              <w:pBdr>
+                <w:bottom w:val="none" w:sz="0" w:space="0" w:color="000000"/>
+                <w:top w:val="none" w:sz="0" w:space="0" w:color="000000"/>
+                <w:left w:val="none" w:sz="0" w:space="0" w:color="000000"/>
+                <w:right w:val="none" w:sz="0" w:space="0" w:color="000000"/>
+              </w:pBdr>
+              <w:spacing w:after="100" w:before="100" w:line="240"/>
+              <w:ind w:firstLine="0" w:left="100" w:right="100"/>
             </w:pPr>
             <w:r>
               <w:rPr>
@@ -396,39 +339,31 @@
           <w:tcPr>
             <w:tcBorders>
               <w:bottom w:val="none" w:sz="0" w:space="0" w:color="000000"/>
-              <w:top w:val="single" w:sz="12" w:space="0" w:color="666666"/>
-              <w:left w:val="none" w:sz="0" w:space="0" w:color="000000"/>
-              <w:right w:val="none" w:sz="0" w:space="0" w:color="000000"/>
-            </w:tcBorders>
-            <w:shd w:val="clear" w:color="auto" w:fill="FFFFFF"/>
-            <w:tcMar>
-              <w:top w:w="0" w:type="dxa"/>
-              <w:bottom w:w="0" w:type="dxa"/>
-              <w:left w:w="0" w:type="dxa"/>
-              <w:right w:w="0" w:type="dxa"/>
-            </w:tcMar>
-            <w:vAlign w:val="center"/>
-          </w:tcPr>
-          <w:p>
-            <w:pPr>
-              <w:jc w:val="left"/>
-              <w:pBdr>
-                <w:bottom w:val="none" w:sz="0" w:space="0" w:color="000000"/>
-                <w:top w:val="none" w:sz="0" w:space="0" w:color="000000"/>
-                <w:left w:val="none" w:sz="0" w:space="0" w:color="000000"/>
-                <w:right w:val="none" w:sz="0" w:space="0" w:color="000000"/>
-              </w:pBdr>
-              <w:spacing w:after="100" w:before="100" w:line="240"/>
-              <w:ind w:left="100" w:right="100" w:firstLine="0" w:firstLineChars="0"/>
-              <w:rPr>
-                <w:rFonts w:ascii="Times New Roman" w:hAnsi="Helvetica" w:eastAsia="Helvetica" w:cs="Helvetica"/>
-                <w:i w:val="false"/>
-                <w:b w:val="false"/>
-                <w:u w:val="none"/>
-                <w:sz w:val="22"/>
-                <w:szCs w:val="22"/>
-                <w:color w:val="000000"/>
-              </w:rPr>
+              <w:top w:val="none" w:sz="0" w:space="0" w:color="000000"/>
+              <w:left w:val="none" w:sz="0" w:space="0" w:color="000000"/>
+              <w:right w:val="none" w:sz="0" w:space="0" w:color="000000"/>
+            </w:tcBorders>
+            <w:shd w:val="clear" w:color="auto" w:fill="FFFFFF"/>
+            <w:tcMar>
+              <w:top w:w="0" w:type="dxa"/>
+              <w:bottom w:w="0" w:type="dxa"/>
+              <w:left w:w="0" w:type="dxa"/>
+              <w:right w:w="0" w:type="dxa"/>
+            </w:tcMar>
+            <w:vAlign w:val="center"/>
+          </w:tcPr>
+          <w:p>
+            <w:pPr>
+              <w:jc w:val="left"/>
+              <w:keepNext/>
+              <w:pBdr>
+                <w:bottom w:val="none" w:sz="0" w:space="0" w:color="000000"/>
+                <w:top w:val="none" w:sz="0" w:space="0" w:color="000000"/>
+                <w:left w:val="none" w:sz="0" w:space="0" w:color="000000"/>
+                <w:right w:val="none" w:sz="0" w:space="0" w:color="000000"/>
+              </w:pBdr>
+              <w:spacing w:after="100" w:before="100" w:line="240"/>
+              <w:ind w:firstLine="0" w:left="100" w:right="100"/>
             </w:pPr>
             <w:r>
               <w:rPr>
@@ -484,39 +419,31 @@
           <w:tcPr>
             <w:tcBorders>
               <w:bottom w:val="none" w:sz="0" w:space="0" w:color="000000"/>
-              <w:top w:val="single" w:sz="12" w:space="0" w:color="666666"/>
-              <w:left w:val="none" w:sz="0" w:space="0" w:color="000000"/>
-              <w:right w:val="none" w:sz="0" w:space="0" w:color="000000"/>
-            </w:tcBorders>
-            <w:shd w:val="clear" w:color="auto" w:fill="FFFFFF"/>
-            <w:tcMar>
-              <w:top w:w="0" w:type="dxa"/>
-              <w:bottom w:w="0" w:type="dxa"/>
-              <w:left w:w="0" w:type="dxa"/>
-              <w:right w:w="0" w:type="dxa"/>
-            </w:tcMar>
-            <w:vAlign w:val="center"/>
-          </w:tcPr>
-          <w:p>
-            <w:pPr>
-              <w:jc w:val="left"/>
-              <w:pBdr>
-                <w:bottom w:val="none" w:sz="0" w:space="0" w:color="000000"/>
-                <w:top w:val="none" w:sz="0" w:space="0" w:color="000000"/>
-                <w:left w:val="none" w:sz="0" w:space="0" w:color="000000"/>
-                <w:right w:val="none" w:sz="0" w:space="0" w:color="000000"/>
-              </w:pBdr>
-              <w:spacing w:after="100" w:before="100" w:line="240"/>
-              <w:ind w:left="100" w:right="100" w:firstLine="0" w:firstLineChars="0"/>
-              <w:rPr>
-                <w:rFonts w:ascii="Times New Roman" w:hAnsi="Helvetica" w:eastAsia="Helvetica" w:cs="Helvetica"/>
-                <w:i w:val="false"/>
-                <w:b w:val="false"/>
-                <w:u w:val="none"/>
-                <w:sz w:val="22"/>
-                <w:szCs w:val="22"/>
-                <w:color w:val="000000"/>
-              </w:rPr>
+              <w:top w:val="none" w:sz="0" w:space="0" w:color="000000"/>
+              <w:left w:val="none" w:sz="0" w:space="0" w:color="000000"/>
+              <w:right w:val="none" w:sz="0" w:space="0" w:color="000000"/>
+            </w:tcBorders>
+            <w:shd w:val="clear" w:color="auto" w:fill="FFFFFF"/>
+            <w:tcMar>
+              <w:top w:w="0" w:type="dxa"/>
+              <w:bottom w:w="0" w:type="dxa"/>
+              <w:left w:w="0" w:type="dxa"/>
+              <w:right w:w="0" w:type="dxa"/>
+            </w:tcMar>
+            <w:vAlign w:val="center"/>
+          </w:tcPr>
+          <w:p>
+            <w:pPr>
+              <w:jc w:val="left"/>
+              <w:keepNext/>
+              <w:pBdr>
+                <w:bottom w:val="none" w:sz="0" w:space="0" w:color="000000"/>
+                <w:top w:val="none" w:sz="0" w:space="0" w:color="000000"/>
+                <w:left w:val="none" w:sz="0" w:space="0" w:color="000000"/>
+                <w:right w:val="none" w:sz="0" w:space="0" w:color="000000"/>
+              </w:pBdr>
+              <w:spacing w:after="100" w:before="100" w:line="240"/>
+              <w:ind w:firstLine="0" w:left="100" w:right="100"/>
             </w:pPr>
             <w:r>
               <w:rPr>
@@ -571,6 +498,7 @@
       </w:tr>
       <w:tr>
         <w:trPr>
+          <w:cantSplit/>
           <w:trHeight w:val="360" w:hRule="auto"/>
         </w:trPr>
         body2
@@ -594,23 +522,15 @@
           <w:p>
             <w:pPr>
               <w:jc w:val="left"/>
-              <w:pBdr>
-                <w:bottom w:val="none" w:sz="0" w:space="0" w:color="000000"/>
-                <w:top w:val="none" w:sz="0" w:space="0" w:color="000000"/>
-                <w:left w:val="none" w:sz="0" w:space="0" w:color="000000"/>
-                <w:right w:val="none" w:sz="0" w:space="0" w:color="000000"/>
-              </w:pBdr>
-              <w:spacing w:after="100" w:before="100" w:line="240"/>
-              <w:ind w:left="100" w:right="100" w:firstLine="0" w:firstLineChars="0"/>
-              <w:rPr>
-                <w:rFonts w:ascii="Times New Roman" w:hAnsi="Helvetica" w:eastAsia="Helvetica" w:cs="Helvetica"/>
-                <w:i w:val="false"/>
-                <w:b w:val="false"/>
-                <w:u w:val="none"/>
-                <w:sz w:val="22"/>
-                <w:szCs w:val="22"/>
-                <w:color w:val="000000"/>
-              </w:rPr>
+              <w:keepNext/>
+              <w:pBdr>
+                <w:bottom w:val="none" w:sz="0" w:space="0" w:color="000000"/>
+                <w:top w:val="none" w:sz="0" w:space="0" w:color="000000"/>
+                <w:left w:val="none" w:sz="0" w:space="0" w:color="000000"/>
+                <w:right w:val="none" w:sz="0" w:space="0" w:color="000000"/>
+              </w:pBdr>
+              <w:spacing w:after="100" w:before="100" w:line="240"/>
+              <w:ind w:firstLine="0" w:left="100" w:right="100"/>
             </w:pPr>
             <w:r>
               <w:rPr>
@@ -646,23 +566,15 @@
           <w:p>
             <w:pPr>
               <w:jc w:val="left"/>
-              <w:pBdr>
-                <w:bottom w:val="none" w:sz="0" w:space="0" w:color="000000"/>
-                <w:top w:val="none" w:sz="0" w:space="0" w:color="000000"/>
-                <w:left w:val="none" w:sz="0" w:space="0" w:color="000000"/>
-                <w:right w:val="none" w:sz="0" w:space="0" w:color="000000"/>
-              </w:pBdr>
-              <w:spacing w:after="100" w:before="100" w:line="240"/>
-              <w:ind w:left="100" w:right="100" w:firstLine="0" w:firstLineChars="0"/>
-              <w:rPr>
-                <w:rFonts w:ascii="Times New Roman" w:hAnsi="Helvetica" w:eastAsia="Helvetica" w:cs="Helvetica"/>
-                <w:i w:val="false"/>
-                <w:b w:val="false"/>
-                <w:u w:val="none"/>
-                <w:sz w:val="22"/>
-                <w:szCs w:val="22"/>
-                <w:color w:val="000000"/>
-              </w:rPr>
+              <w:keepNext/>
+              <w:pBdr>
+                <w:bottom w:val="none" w:sz="0" w:space="0" w:color="000000"/>
+                <w:top w:val="none" w:sz="0" w:space="0" w:color="000000"/>
+                <w:left w:val="none" w:sz="0" w:space="0" w:color="000000"/>
+                <w:right w:val="none" w:sz="0" w:space="0" w:color="000000"/>
+              </w:pBdr>
+              <w:spacing w:after="100" w:before="100" w:line="240"/>
+              <w:ind w:firstLine="0" w:left="100" w:right="100"/>
             </w:pPr>
             <w:r>
               <w:rPr>
@@ -698,23 +610,15 @@
           <w:p>
             <w:pPr>
               <w:jc w:val="left"/>
-              <w:pBdr>
-                <w:bottom w:val="none" w:sz="0" w:space="0" w:color="000000"/>
-                <w:top w:val="none" w:sz="0" w:space="0" w:color="000000"/>
-                <w:left w:val="none" w:sz="0" w:space="0" w:color="000000"/>
-                <w:right w:val="none" w:sz="0" w:space="0" w:color="000000"/>
-              </w:pBdr>
-              <w:spacing w:after="100" w:before="100" w:line="240"/>
-              <w:ind w:left="100" w:right="100" w:firstLine="0" w:firstLineChars="0"/>
-              <w:rPr>
-                <w:rFonts w:ascii="Times New Roman" w:hAnsi="Helvetica" w:eastAsia="Helvetica" w:cs="Helvetica"/>
-                <w:i w:val="false"/>
-                <w:b w:val="false"/>
-                <w:u w:val="none"/>
-                <w:sz w:val="22"/>
-                <w:szCs w:val="22"/>
-                <w:color w:val="000000"/>
-              </w:rPr>
+              <w:keepNext/>
+              <w:pBdr>
+                <w:bottom w:val="none" w:sz="0" w:space="0" w:color="000000"/>
+                <w:top w:val="none" w:sz="0" w:space="0" w:color="000000"/>
+                <w:left w:val="none" w:sz="0" w:space="0" w:color="000000"/>
+                <w:right w:val="none" w:sz="0" w:space="0" w:color="000000"/>
+              </w:pBdr>
+              <w:spacing w:after="100" w:before="100" w:line="240"/>
+              <w:ind w:firstLine="0" w:left="100" w:right="100"/>
             </w:pPr>
             <w:r>
               <w:rPr>
@@ -750,23 +654,15 @@
           <w:p>
             <w:pPr>
               <w:jc w:val="left"/>
-              <w:pBdr>
-                <w:bottom w:val="none" w:sz="0" w:space="0" w:color="000000"/>
-                <w:top w:val="none" w:sz="0" w:space="0" w:color="000000"/>
-                <w:left w:val="none" w:sz="0" w:space="0" w:color="000000"/>
-                <w:right w:val="none" w:sz="0" w:space="0" w:color="000000"/>
-              </w:pBdr>
-              <w:spacing w:after="100" w:before="100" w:line="240"/>
-              <w:ind w:left="100" w:right="100" w:firstLine="0" w:firstLineChars="0"/>
-              <w:rPr>
-                <w:rFonts w:ascii="Times New Roman" w:hAnsi="Helvetica" w:eastAsia="Helvetica" w:cs="Helvetica"/>
-                <w:i w:val="false"/>
-                <w:b w:val="false"/>
-                <w:u w:val="none"/>
-                <w:sz w:val="22"/>
-                <w:szCs w:val="22"/>
-                <w:color w:val="000000"/>
-              </w:rPr>
+              <w:keepNext/>
+              <w:pBdr>
+                <w:bottom w:val="none" w:sz="0" w:space="0" w:color="000000"/>
+                <w:top w:val="none" w:sz="0" w:space="0" w:color="000000"/>
+                <w:left w:val="none" w:sz="0" w:space="0" w:color="000000"/>
+                <w:right w:val="none" w:sz="0" w:space="0" w:color="000000"/>
+              </w:pBdr>
+              <w:spacing w:after="100" w:before="100" w:line="240"/>
+              <w:ind w:firstLine="0" w:left="100" w:right="100"/>
             </w:pPr>
             <w:r>
               <w:rPr>
@@ -785,6 +681,7 @@
       </w:tr>
       <w:tr>
         <w:trPr>
+          <w:cantSplit/>
           <w:trHeight w:val="360" w:hRule="auto"/>
         </w:trPr>
         body3
@@ -808,23 +705,15 @@
           <w:p>
             <w:pPr>
               <w:jc w:val="left"/>
-              <w:pBdr>
-                <w:bottom w:val="none" w:sz="0" w:space="0" w:color="000000"/>
-                <w:top w:val="none" w:sz="0" w:space="0" w:color="000000"/>
-                <w:left w:val="none" w:sz="0" w:space="0" w:color="000000"/>
-                <w:right w:val="none" w:sz="0" w:space="0" w:color="000000"/>
-              </w:pBdr>
-              <w:spacing w:after="100" w:before="100" w:line="240"/>
-              <w:ind w:left="100" w:right="100" w:firstLine="0" w:firstLineChars="0"/>
-              <w:rPr>
-                <w:rFonts w:ascii="Times New Roman" w:hAnsi="Helvetica" w:eastAsia="Helvetica" w:cs="Helvetica"/>
-                <w:i w:val="false"/>
-                <w:b w:val="false"/>
-                <w:u w:val="none"/>
-                <w:sz w:val="22"/>
-                <w:szCs w:val="22"/>
-                <w:color w:val="000000"/>
-              </w:rPr>
+              <w:keepNext/>
+              <w:pBdr>
+                <w:bottom w:val="none" w:sz="0" w:space="0" w:color="000000"/>
+                <w:top w:val="none" w:sz="0" w:space="0" w:color="000000"/>
+                <w:left w:val="none" w:sz="0" w:space="0" w:color="000000"/>
+                <w:right w:val="none" w:sz="0" w:space="0" w:color="000000"/>
+              </w:pBdr>
+              <w:spacing w:after="100" w:before="100" w:line="240"/>
+              <w:ind w:firstLine="0" w:left="100" w:right="100"/>
             </w:pPr>
             <w:r>
               <w:rPr>
@@ -860,23 +749,15 @@
           <w:p>
             <w:pPr>
               <w:jc w:val="left"/>
-              <w:pBdr>
-                <w:bottom w:val="none" w:sz="0" w:space="0" w:color="000000"/>
-                <w:top w:val="none" w:sz="0" w:space="0" w:color="000000"/>
-                <w:left w:val="none" w:sz="0" w:space="0" w:color="000000"/>
-                <w:right w:val="none" w:sz="0" w:space="0" w:color="000000"/>
-              </w:pBdr>
-              <w:spacing w:after="100" w:before="100" w:line="240"/>
-              <w:ind w:left="100" w:right="100" w:firstLine="0" w:firstLineChars="0"/>
-              <w:rPr>
-                <w:rFonts w:ascii="Times New Roman" w:hAnsi="Helvetica" w:eastAsia="Helvetica" w:cs="Helvetica"/>
-                <w:i w:val="false"/>
-                <w:b w:val="false"/>
-                <w:u w:val="none"/>
-                <w:sz w:val="22"/>
-                <w:szCs w:val="22"/>
-                <w:color w:val="000000"/>
-              </w:rPr>
+              <w:keepNext/>
+              <w:pBdr>
+                <w:bottom w:val="none" w:sz="0" w:space="0" w:color="000000"/>
+                <w:top w:val="none" w:sz="0" w:space="0" w:color="000000"/>
+                <w:left w:val="none" w:sz="0" w:space="0" w:color="000000"/>
+                <w:right w:val="none" w:sz="0" w:space="0" w:color="000000"/>
+              </w:pBdr>
+              <w:spacing w:after="100" w:before="100" w:line="240"/>
+              <w:ind w:firstLine="0" w:left="100" w:right="100"/>
             </w:pPr>
             <w:r>
               <w:rPr>
@@ -912,23 +793,15 @@
           <w:p>
             <w:pPr>
               <w:jc w:val="left"/>
-              <w:pBdr>
-                <w:bottom w:val="none" w:sz="0" w:space="0" w:color="000000"/>
-                <w:top w:val="none" w:sz="0" w:space="0" w:color="000000"/>
-                <w:left w:val="none" w:sz="0" w:space="0" w:color="000000"/>
-                <w:right w:val="none" w:sz="0" w:space="0" w:color="000000"/>
-              </w:pBdr>
-              <w:spacing w:after="100" w:before="100" w:line="240"/>
-              <w:ind w:left="100" w:right="100" w:firstLine="0" w:firstLineChars="0"/>
-              <w:rPr>
-                <w:rFonts w:ascii="Times New Roman" w:hAnsi="Helvetica" w:eastAsia="Helvetica" w:cs="Helvetica"/>
-                <w:i w:val="false"/>
-                <w:b w:val="false"/>
-                <w:u w:val="none"/>
-                <w:sz w:val="22"/>
-                <w:szCs w:val="22"/>
-                <w:color w:val="000000"/>
-              </w:rPr>
+              <w:keepNext/>
+              <w:pBdr>
+                <w:bottom w:val="none" w:sz="0" w:space="0" w:color="000000"/>
+                <w:top w:val="none" w:sz="0" w:space="0" w:color="000000"/>
+                <w:left w:val="none" w:sz="0" w:space="0" w:color="000000"/>
+                <w:right w:val="none" w:sz="0" w:space="0" w:color="000000"/>
+              </w:pBdr>
+              <w:spacing w:after="100" w:before="100" w:line="240"/>
+              <w:ind w:firstLine="0" w:left="100" w:right="100"/>
             </w:pPr>
             <w:r>
               <w:rPr>
@@ -964,23 +837,15 @@
           <w:p>
             <w:pPr>
               <w:jc w:val="left"/>
-              <w:pBdr>
-                <w:bottom w:val="none" w:sz="0" w:space="0" w:color="000000"/>
-                <w:top w:val="none" w:sz="0" w:space="0" w:color="000000"/>
-                <w:left w:val="none" w:sz="0" w:space="0" w:color="000000"/>
-                <w:right w:val="none" w:sz="0" w:space="0" w:color="000000"/>
-              </w:pBdr>
-              <w:spacing w:after="100" w:before="100" w:line="240"/>
-              <w:ind w:left="100" w:right="100" w:firstLine="0" w:firstLineChars="0"/>
-              <w:rPr>
-                <w:rFonts w:ascii="Times New Roman" w:hAnsi="Helvetica" w:eastAsia="Helvetica" w:cs="Helvetica"/>
-                <w:i w:val="false"/>
-                <w:b w:val="false"/>
-                <w:u w:val="none"/>
-                <w:sz w:val="22"/>
-                <w:szCs w:val="22"/>
-                <w:color w:val="000000"/>
-              </w:rPr>
+              <w:keepNext/>
+              <w:pBdr>
+                <w:bottom w:val="none" w:sz="0" w:space="0" w:color="000000"/>
+                <w:top w:val="none" w:sz="0" w:space="0" w:color="000000"/>
+                <w:left w:val="none" w:sz="0" w:space="0" w:color="000000"/>
+                <w:right w:val="none" w:sz="0" w:space="0" w:color="000000"/>
+              </w:pBdr>
+              <w:spacing w:after="100" w:before="100" w:line="240"/>
+              <w:ind w:firstLine="0" w:left="100" w:right="100"/>
             </w:pPr>
             <w:r>
               <w:rPr>
@@ -999,6 +864,7 @@
       </w:tr>
       <w:tr>
         <w:trPr>
+          <w:cantSplit/>
           <w:trHeight w:val="360" w:hRule="auto"/>
         </w:trPr>
         body4
@@ -1022,23 +888,15 @@
           <w:p>
             <w:pPr>
               <w:jc w:val="left"/>
-              <w:pBdr>
-                <w:bottom w:val="none" w:sz="0" w:space="0" w:color="000000"/>
-                <w:top w:val="none" w:sz="0" w:space="0" w:color="000000"/>
-                <w:left w:val="none" w:sz="0" w:space="0" w:color="000000"/>
-                <w:right w:val="none" w:sz="0" w:space="0" w:color="000000"/>
-              </w:pBdr>
-              <w:spacing w:after="100" w:before="100" w:line="240"/>
-              <w:ind w:left="100" w:right="100" w:firstLine="0" w:firstLineChars="0"/>
-              <w:rPr>
-                <w:rFonts w:ascii="Times New Roman" w:hAnsi="Helvetica" w:eastAsia="Helvetica" w:cs="Helvetica"/>
-                <w:i w:val="false"/>
-                <w:b w:val="false"/>
-                <w:u w:val="none"/>
-                <w:sz w:val="22"/>
-                <w:szCs w:val="22"/>
-                <w:color w:val="000000"/>
-              </w:rPr>
+              <w:keepNext/>
+              <w:pBdr>
+                <w:bottom w:val="none" w:sz="0" w:space="0" w:color="000000"/>
+                <w:top w:val="none" w:sz="0" w:space="0" w:color="000000"/>
+                <w:left w:val="none" w:sz="0" w:space="0" w:color="000000"/>
+                <w:right w:val="none" w:sz="0" w:space="0" w:color="000000"/>
+              </w:pBdr>
+              <w:spacing w:after="100" w:before="100" w:line="240"/>
+              <w:ind w:firstLine="0" w:left="100" w:right="100"/>
             </w:pPr>
             <w:r>
               <w:rPr>
@@ -1074,23 +932,15 @@
           <w:p>
             <w:pPr>
               <w:jc w:val="left"/>
-              <w:pBdr>
-                <w:bottom w:val="none" w:sz="0" w:space="0" w:color="000000"/>
-                <w:top w:val="none" w:sz="0" w:space="0" w:color="000000"/>
-                <w:left w:val="none" w:sz="0" w:space="0" w:color="000000"/>
-                <w:right w:val="none" w:sz="0" w:space="0" w:color="000000"/>
-              </w:pBdr>
-              <w:spacing w:after="100" w:before="100" w:line="240"/>
-              <w:ind w:left="100" w:right="100" w:firstLine="0" w:firstLineChars="0"/>
-              <w:rPr>
-                <w:rFonts w:ascii="Times New Roman" w:hAnsi="Helvetica" w:eastAsia="Helvetica" w:cs="Helvetica"/>
-                <w:i w:val="false"/>
-                <w:b w:val="false"/>
-                <w:u w:val="none"/>
-                <w:sz w:val="22"/>
-                <w:szCs w:val="22"/>
-                <w:color w:val="000000"/>
-              </w:rPr>
+              <w:keepNext/>
+              <w:pBdr>
+                <w:bottom w:val="none" w:sz="0" w:space="0" w:color="000000"/>
+                <w:top w:val="none" w:sz="0" w:space="0" w:color="000000"/>
+                <w:left w:val="none" w:sz="0" w:space="0" w:color="000000"/>
+                <w:right w:val="none" w:sz="0" w:space="0" w:color="000000"/>
+              </w:pBdr>
+              <w:spacing w:after="100" w:before="100" w:line="240"/>
+              <w:ind w:firstLine="0" w:left="100" w:right="100"/>
             </w:pPr>
             <w:r>
               <w:rPr>
@@ -1126,23 +976,15 @@
           <w:p>
             <w:pPr>
               <w:jc w:val="left"/>
-              <w:pBdr>
-                <w:bottom w:val="none" w:sz="0" w:space="0" w:color="000000"/>
-                <w:top w:val="none" w:sz="0" w:space="0" w:color="000000"/>
-                <w:left w:val="none" w:sz="0" w:space="0" w:color="000000"/>
-                <w:right w:val="none" w:sz="0" w:space="0" w:color="000000"/>
-              </w:pBdr>
-              <w:spacing w:after="100" w:before="100" w:line="240"/>
-              <w:ind w:left="100" w:right="100" w:firstLine="0" w:firstLineChars="0"/>
-              <w:rPr>
-                <w:rFonts w:ascii="Times New Roman" w:hAnsi="Helvetica" w:eastAsia="Helvetica" w:cs="Helvetica"/>
-                <w:i w:val="false"/>
-                <w:b w:val="false"/>
-                <w:u w:val="none"/>
-                <w:sz w:val="22"/>
-                <w:szCs w:val="22"/>
-                <w:color w:val="000000"/>
-              </w:rPr>
+              <w:keepNext/>
+              <w:pBdr>
+                <w:bottom w:val="none" w:sz="0" w:space="0" w:color="000000"/>
+                <w:top w:val="none" w:sz="0" w:space="0" w:color="000000"/>
+                <w:left w:val="none" w:sz="0" w:space="0" w:color="000000"/>
+                <w:right w:val="none" w:sz="0" w:space="0" w:color="000000"/>
+              </w:pBdr>
+              <w:spacing w:after="100" w:before="100" w:line="240"/>
+              <w:ind w:firstLine="0" w:left="100" w:right="100"/>
             </w:pPr>
             <w:r>
               <w:rPr>
@@ -1178,23 +1020,15 @@
           <w:p>
             <w:pPr>
               <w:jc w:val="left"/>
-              <w:pBdr>
-                <w:bottom w:val="none" w:sz="0" w:space="0" w:color="000000"/>
-                <w:top w:val="none" w:sz="0" w:space="0" w:color="000000"/>
-                <w:left w:val="none" w:sz="0" w:space="0" w:color="000000"/>
-                <w:right w:val="none" w:sz="0" w:space="0" w:color="000000"/>
-              </w:pBdr>
-              <w:spacing w:after="100" w:before="100" w:line="240"/>
-              <w:ind w:left="100" w:right="100" w:firstLine="0" w:firstLineChars="0"/>
-              <w:rPr>
-                <w:rFonts w:ascii="Times New Roman" w:hAnsi="Helvetica" w:eastAsia="Helvetica" w:cs="Helvetica"/>
-                <w:i w:val="false"/>
-                <w:b w:val="false"/>
-                <w:u w:val="none"/>
-                <w:sz w:val="22"/>
-                <w:szCs w:val="22"/>
-                <w:color w:val="000000"/>
-              </w:rPr>
+              <w:keepNext/>
+              <w:pBdr>
+                <w:bottom w:val="none" w:sz="0" w:space="0" w:color="000000"/>
+                <w:top w:val="none" w:sz="0" w:space="0" w:color="000000"/>
+                <w:left w:val="none" w:sz="0" w:space="0" w:color="000000"/>
+                <w:right w:val="none" w:sz="0" w:space="0" w:color="000000"/>
+              </w:pBdr>
+              <w:spacing w:after="100" w:before="100" w:line="240"/>
+              <w:ind w:firstLine="0" w:left="100" w:right="100"/>
             </w:pPr>
             <w:r>
               <w:rPr>
@@ -1213,6 +1047,7 @@
       </w:tr>
       <w:tr>
         <w:trPr>
+          <w:cantSplit/>
           <w:trHeight w:val="360" w:hRule="auto"/>
         </w:trPr>
         body5
@@ -1236,23 +1071,15 @@
           <w:p>
             <w:pPr>
               <w:jc w:val="left"/>
-              <w:pBdr>
-                <w:bottom w:val="none" w:sz="0" w:space="0" w:color="000000"/>
-                <w:top w:val="none" w:sz="0" w:space="0" w:color="000000"/>
-                <w:left w:val="none" w:sz="0" w:space="0" w:color="000000"/>
-                <w:right w:val="none" w:sz="0" w:space="0" w:color="000000"/>
-              </w:pBdr>
-              <w:spacing w:after="100" w:before="100" w:line="240"/>
-              <w:ind w:left="100" w:right="100" w:firstLine="0" w:firstLineChars="0"/>
-              <w:rPr>
-                <w:rFonts w:ascii="Times New Roman" w:hAnsi="Helvetica" w:eastAsia="Helvetica" w:cs="Helvetica"/>
-                <w:i w:val="false"/>
-                <w:b w:val="false"/>
-                <w:u w:val="none"/>
-                <w:sz w:val="22"/>
-                <w:szCs w:val="22"/>
-                <w:color w:val="000000"/>
-              </w:rPr>
+              <w:keepNext/>
+              <w:pBdr>
+                <w:bottom w:val="none" w:sz="0" w:space="0" w:color="000000"/>
+                <w:top w:val="none" w:sz="0" w:space="0" w:color="000000"/>
+                <w:left w:val="none" w:sz="0" w:space="0" w:color="000000"/>
+                <w:right w:val="none" w:sz="0" w:space="0" w:color="000000"/>
+              </w:pBdr>
+              <w:spacing w:after="100" w:before="100" w:line="240"/>
+              <w:ind w:firstLine="0" w:left="100" w:right="100"/>
             </w:pPr>
             <w:r>
               <w:rPr>
@@ -1288,23 +1115,15 @@
           <w:p>
             <w:pPr>
               <w:jc w:val="left"/>
-              <w:pBdr>
-                <w:bottom w:val="none" w:sz="0" w:space="0" w:color="000000"/>
-                <w:top w:val="none" w:sz="0" w:space="0" w:color="000000"/>
-                <w:left w:val="none" w:sz="0" w:space="0" w:color="000000"/>
-                <w:right w:val="none" w:sz="0" w:space="0" w:color="000000"/>
-              </w:pBdr>
-              <w:spacing w:after="100" w:before="100" w:line="240"/>
-              <w:ind w:left="100" w:right="100" w:firstLine="0" w:firstLineChars="0"/>
-              <w:rPr>
-                <w:rFonts w:ascii="Times New Roman" w:hAnsi="Helvetica" w:eastAsia="Helvetica" w:cs="Helvetica"/>
-                <w:i w:val="false"/>
-                <w:b w:val="false"/>
-                <w:u w:val="none"/>
-                <w:sz w:val="22"/>
-                <w:szCs w:val="22"/>
-                <w:color w:val="000000"/>
-              </w:rPr>
+              <w:keepNext/>
+              <w:pBdr>
+                <w:bottom w:val="none" w:sz="0" w:space="0" w:color="000000"/>
+                <w:top w:val="none" w:sz="0" w:space="0" w:color="000000"/>
+                <w:left w:val="none" w:sz="0" w:space="0" w:color="000000"/>
+                <w:right w:val="none" w:sz="0" w:space="0" w:color="000000"/>
+              </w:pBdr>
+              <w:spacing w:after="100" w:before="100" w:line="240"/>
+              <w:ind w:firstLine="0" w:left="100" w:right="100"/>
             </w:pPr>
             <w:r>
               <w:rPr>
@@ -1340,23 +1159,15 @@
           <w:p>
             <w:pPr>
               <w:jc w:val="left"/>
-              <w:pBdr>
-                <w:bottom w:val="none" w:sz="0" w:space="0" w:color="000000"/>
-                <w:top w:val="none" w:sz="0" w:space="0" w:color="000000"/>
-                <w:left w:val="none" w:sz="0" w:space="0" w:color="000000"/>
-                <w:right w:val="none" w:sz="0" w:space="0" w:color="000000"/>
-              </w:pBdr>
-              <w:spacing w:after="100" w:before="100" w:line="240"/>
-              <w:ind w:left="100" w:right="100" w:firstLine="0" w:firstLineChars="0"/>
-              <w:rPr>
-                <w:rFonts w:ascii="Times New Roman" w:hAnsi="Helvetica" w:eastAsia="Helvetica" w:cs="Helvetica"/>
-                <w:i w:val="false"/>
-                <w:b w:val="false"/>
-                <w:u w:val="none"/>
-                <w:sz w:val="22"/>
-                <w:szCs w:val="22"/>
-                <w:color w:val="000000"/>
-              </w:rPr>
+              <w:keepNext/>
+              <w:pBdr>
+                <w:bottom w:val="none" w:sz="0" w:space="0" w:color="000000"/>
+                <w:top w:val="none" w:sz="0" w:space="0" w:color="000000"/>
+                <w:left w:val="none" w:sz="0" w:space="0" w:color="000000"/>
+                <w:right w:val="none" w:sz="0" w:space="0" w:color="000000"/>
+              </w:pBdr>
+              <w:spacing w:after="100" w:before="100" w:line="240"/>
+              <w:ind w:firstLine="0" w:left="100" w:right="100"/>
             </w:pPr>
             <w:r>
               <w:rPr>
@@ -1392,23 +1203,15 @@
           <w:p>
             <w:pPr>
               <w:jc w:val="left"/>
-              <w:pBdr>
-                <w:bottom w:val="none" w:sz="0" w:space="0" w:color="000000"/>
-                <w:top w:val="none" w:sz="0" w:space="0" w:color="000000"/>
-                <w:left w:val="none" w:sz="0" w:space="0" w:color="000000"/>
-                <w:right w:val="none" w:sz="0" w:space="0" w:color="000000"/>
-              </w:pBdr>
-              <w:spacing w:after="100" w:before="100" w:line="240"/>
-              <w:ind w:left="100" w:right="100" w:firstLine="0" w:firstLineChars="0"/>
-              <w:rPr>
-                <w:rFonts w:ascii="Times New Roman" w:hAnsi="Helvetica" w:eastAsia="Helvetica" w:cs="Helvetica"/>
-                <w:i w:val="false"/>
-                <w:b w:val="false"/>
-                <w:u w:val="none"/>
-                <w:sz w:val="22"/>
-                <w:szCs w:val="22"/>
-                <w:color w:val="000000"/>
-              </w:rPr>
+              <w:keepNext/>
+              <w:pBdr>
+                <w:bottom w:val="none" w:sz="0" w:space="0" w:color="000000"/>
+                <w:top w:val="none" w:sz="0" w:space="0" w:color="000000"/>
+                <w:left w:val="none" w:sz="0" w:space="0" w:color="000000"/>
+                <w:right w:val="none" w:sz="0" w:space="0" w:color="000000"/>
+              </w:pBdr>
+              <w:spacing w:after="100" w:before="100" w:line="240"/>
+              <w:ind w:firstLine="0" w:left="100" w:right="100"/>
             </w:pPr>
             <w:r>
               <w:rPr>
@@ -1427,6 +1230,7 @@
       </w:tr>
       <w:tr>
         <w:trPr>
+          <w:cantSplit/>
           <w:trHeight w:val="360" w:hRule="auto"/>
         </w:trPr>
         body6
@@ -1450,23 +1254,15 @@
           <w:p>
             <w:pPr>
               <w:jc w:val="left"/>
-              <w:pBdr>
-                <w:bottom w:val="none" w:sz="0" w:space="0" w:color="000000"/>
-                <w:top w:val="none" w:sz="0" w:space="0" w:color="000000"/>
-                <w:left w:val="none" w:sz="0" w:space="0" w:color="000000"/>
-                <w:right w:val="none" w:sz="0" w:space="0" w:color="000000"/>
-              </w:pBdr>
-              <w:spacing w:after="100" w:before="100" w:line="240"/>
-              <w:ind w:left="100" w:right="100" w:firstLine="0" w:firstLineChars="0"/>
-              <w:rPr>
-                <w:rFonts w:ascii="Times New Roman" w:hAnsi="Helvetica" w:eastAsia="Helvetica" w:cs="Helvetica"/>
-                <w:i w:val="false"/>
-                <w:b w:val="false"/>
-                <w:u w:val="none"/>
-                <w:sz w:val="22"/>
-                <w:szCs w:val="22"/>
-                <w:color w:val="000000"/>
-              </w:rPr>
+              <w:keepNext/>
+              <w:pBdr>
+                <w:bottom w:val="none" w:sz="0" w:space="0" w:color="000000"/>
+                <w:top w:val="none" w:sz="0" w:space="0" w:color="000000"/>
+                <w:left w:val="none" w:sz="0" w:space="0" w:color="000000"/>
+                <w:right w:val="none" w:sz="0" w:space="0" w:color="000000"/>
+              </w:pBdr>
+              <w:spacing w:after="100" w:before="100" w:line="240"/>
+              <w:ind w:firstLine="0" w:left="100" w:right="100"/>
             </w:pPr>
             <w:r>
               <w:rPr>
@@ -1502,23 +1298,15 @@
           <w:p>
             <w:pPr>
               <w:jc w:val="left"/>
-              <w:pBdr>
-                <w:bottom w:val="none" w:sz="0" w:space="0" w:color="000000"/>
-                <w:top w:val="none" w:sz="0" w:space="0" w:color="000000"/>
-                <w:left w:val="none" w:sz="0" w:space="0" w:color="000000"/>
-                <w:right w:val="none" w:sz="0" w:space="0" w:color="000000"/>
-              </w:pBdr>
-              <w:spacing w:after="100" w:before="100" w:line="240"/>
-              <w:ind w:left="100" w:right="100" w:firstLine="0" w:firstLineChars="0"/>
-              <w:rPr>
-                <w:rFonts w:ascii="Times New Roman" w:hAnsi="Helvetica" w:eastAsia="Helvetica" w:cs="Helvetica"/>
-                <w:i w:val="false"/>
-                <w:b w:val="false"/>
-                <w:u w:val="none"/>
-                <w:sz w:val="22"/>
-                <w:szCs w:val="22"/>
-                <w:color w:val="000000"/>
-              </w:rPr>
+              <w:keepNext/>
+              <w:pBdr>
+                <w:bottom w:val="none" w:sz="0" w:space="0" w:color="000000"/>
+                <w:top w:val="none" w:sz="0" w:space="0" w:color="000000"/>
+                <w:left w:val="none" w:sz="0" w:space="0" w:color="000000"/>
+                <w:right w:val="none" w:sz="0" w:space="0" w:color="000000"/>
+              </w:pBdr>
+              <w:spacing w:after="100" w:before="100" w:line="240"/>
+              <w:ind w:firstLine="0" w:left="100" w:right="100"/>
             </w:pPr>
             <w:r>
               <w:rPr>
@@ -1554,23 +1342,15 @@
           <w:p>
             <w:pPr>
               <w:jc w:val="left"/>
-              <w:pBdr>
-                <w:bottom w:val="none" w:sz="0" w:space="0" w:color="000000"/>
-                <w:top w:val="none" w:sz="0" w:space="0" w:color="000000"/>
-                <w:left w:val="none" w:sz="0" w:space="0" w:color="000000"/>
-                <w:right w:val="none" w:sz="0" w:space="0" w:color="000000"/>
-              </w:pBdr>
-              <w:spacing w:after="100" w:before="100" w:line="240"/>
-              <w:ind w:left="100" w:right="100" w:firstLine="0" w:firstLineChars="0"/>
-              <w:rPr>
-                <w:rFonts w:ascii="Times New Roman" w:hAnsi="Helvetica" w:eastAsia="Helvetica" w:cs="Helvetica"/>
-                <w:i w:val="false"/>
-                <w:b w:val="false"/>
-                <w:u w:val="none"/>
-                <w:sz w:val="22"/>
-                <w:szCs w:val="22"/>
-                <w:color w:val="000000"/>
-              </w:rPr>
+              <w:keepNext/>
+              <w:pBdr>
+                <w:bottom w:val="none" w:sz="0" w:space="0" w:color="000000"/>
+                <w:top w:val="none" w:sz="0" w:space="0" w:color="000000"/>
+                <w:left w:val="none" w:sz="0" w:space="0" w:color="000000"/>
+                <w:right w:val="none" w:sz="0" w:space="0" w:color="000000"/>
+              </w:pBdr>
+              <w:spacing w:after="100" w:before="100" w:line="240"/>
+              <w:ind w:firstLine="0" w:left="100" w:right="100"/>
             </w:pPr>
             <w:r>
               <w:rPr>
@@ -1606,23 +1386,15 @@
           <w:p>
             <w:pPr>
               <w:jc w:val="left"/>
-              <w:pBdr>
-                <w:bottom w:val="none" w:sz="0" w:space="0" w:color="000000"/>
-                <w:top w:val="none" w:sz="0" w:space="0" w:color="000000"/>
-                <w:left w:val="none" w:sz="0" w:space="0" w:color="000000"/>
-                <w:right w:val="none" w:sz="0" w:space="0" w:color="000000"/>
-              </w:pBdr>
-              <w:spacing w:after="100" w:before="100" w:line="240"/>
-              <w:ind w:left="100" w:right="100" w:firstLine="0" w:firstLineChars="0"/>
-              <w:rPr>
-                <w:rFonts w:ascii="Times New Roman" w:hAnsi="Helvetica" w:eastAsia="Helvetica" w:cs="Helvetica"/>
-                <w:i w:val="false"/>
-                <w:b w:val="false"/>
-                <w:u w:val="none"/>
-                <w:sz w:val="22"/>
-                <w:szCs w:val="22"/>
-                <w:color w:val="000000"/>
-              </w:rPr>
+              <w:keepNext/>
+              <w:pBdr>
+                <w:bottom w:val="none" w:sz="0" w:space="0" w:color="000000"/>
+                <w:top w:val="none" w:sz="0" w:space="0" w:color="000000"/>
+                <w:left w:val="none" w:sz="0" w:space="0" w:color="000000"/>
+                <w:right w:val="none" w:sz="0" w:space="0" w:color="000000"/>
+              </w:pBdr>
+              <w:spacing w:after="100" w:before="100" w:line="240"/>
+              <w:ind w:firstLine="0" w:left="100" w:right="100"/>
             </w:pPr>
             <w:r>
               <w:rPr>
@@ -1641,6 +1413,7 @@
       </w:tr>
       <w:tr>
         <w:trPr>
+          <w:cantSplit/>
           <w:trHeight w:val="360" w:hRule="auto"/>
         </w:trPr>
         body7
@@ -1664,23 +1437,15 @@
           <w:p>
             <w:pPr>
               <w:jc w:val="left"/>
-              <w:pBdr>
-                <w:bottom w:val="none" w:sz="0" w:space="0" w:color="000000"/>
-                <w:top w:val="none" w:sz="0" w:space="0" w:color="000000"/>
-                <w:left w:val="none" w:sz="0" w:space="0" w:color="000000"/>
-                <w:right w:val="none" w:sz="0" w:space="0" w:color="000000"/>
-              </w:pBdr>
-              <w:spacing w:after="100" w:before="100" w:line="240"/>
-              <w:ind w:left="100" w:right="100" w:firstLine="0" w:firstLineChars="0"/>
-              <w:rPr>
-                <w:rFonts w:ascii="Times New Roman" w:hAnsi="Helvetica" w:eastAsia="Helvetica" w:cs="Helvetica"/>
-                <w:i w:val="false"/>
-                <w:b w:val="false"/>
-                <w:u w:val="none"/>
-                <w:sz w:val="22"/>
-                <w:szCs w:val="22"/>
-                <w:color w:val="000000"/>
-              </w:rPr>
+              <w:keepNext/>
+              <w:pBdr>
+                <w:bottom w:val="none" w:sz="0" w:space="0" w:color="000000"/>
+                <w:top w:val="none" w:sz="0" w:space="0" w:color="000000"/>
+                <w:left w:val="none" w:sz="0" w:space="0" w:color="000000"/>
+                <w:right w:val="none" w:sz="0" w:space="0" w:color="000000"/>
+              </w:pBdr>
+              <w:spacing w:after="100" w:before="100" w:line="240"/>
+              <w:ind w:firstLine="0" w:left="100" w:right="100"/>
             </w:pPr>
             <w:r>
               <w:rPr>
@@ -1716,23 +1481,15 @@
           <w:p>
             <w:pPr>
               <w:jc w:val="left"/>
-              <w:pBdr>
-                <w:bottom w:val="none" w:sz="0" w:space="0" w:color="000000"/>
-                <w:top w:val="none" w:sz="0" w:space="0" w:color="000000"/>
-                <w:left w:val="none" w:sz="0" w:space="0" w:color="000000"/>
-                <w:right w:val="none" w:sz="0" w:space="0" w:color="000000"/>
-              </w:pBdr>
-              <w:spacing w:after="100" w:before="100" w:line="240"/>
-              <w:ind w:left="100" w:right="100" w:firstLine="0" w:firstLineChars="0"/>
-              <w:rPr>
-                <w:rFonts w:ascii="Times New Roman" w:hAnsi="Helvetica" w:eastAsia="Helvetica" w:cs="Helvetica"/>
-                <w:i w:val="false"/>
-                <w:b w:val="false"/>
-                <w:u w:val="none"/>
-                <w:sz w:val="22"/>
-                <w:szCs w:val="22"/>
-                <w:color w:val="000000"/>
-              </w:rPr>
+              <w:keepNext/>
+              <w:pBdr>
+                <w:bottom w:val="none" w:sz="0" w:space="0" w:color="000000"/>
+                <w:top w:val="none" w:sz="0" w:space="0" w:color="000000"/>
+                <w:left w:val="none" w:sz="0" w:space="0" w:color="000000"/>
+                <w:right w:val="none" w:sz="0" w:space="0" w:color="000000"/>
+              </w:pBdr>
+              <w:spacing w:after="100" w:before="100" w:line="240"/>
+              <w:ind w:firstLine="0" w:left="100" w:right="100"/>
             </w:pPr>
             <w:r>
               <w:rPr>
@@ -1768,23 +1525,15 @@
           <w:p>
             <w:pPr>
               <w:jc w:val="left"/>
-              <w:pBdr>
-                <w:bottom w:val="none" w:sz="0" w:space="0" w:color="000000"/>
-                <w:top w:val="none" w:sz="0" w:space="0" w:color="000000"/>
-                <w:left w:val="none" w:sz="0" w:space="0" w:color="000000"/>
-                <w:right w:val="none" w:sz="0" w:space="0" w:color="000000"/>
-              </w:pBdr>
-              <w:spacing w:after="100" w:before="100" w:line="240"/>
-              <w:ind w:left="100" w:right="100" w:firstLine="0" w:firstLineChars="0"/>
-              <w:rPr>
-                <w:rFonts w:ascii="Times New Roman" w:hAnsi="Helvetica" w:eastAsia="Helvetica" w:cs="Helvetica"/>
-                <w:i w:val="false"/>
-                <w:b w:val="false"/>
-                <w:u w:val="none"/>
-                <w:sz w:val="22"/>
-                <w:szCs w:val="22"/>
-                <w:color w:val="000000"/>
-              </w:rPr>
+              <w:keepNext/>
+              <w:pBdr>
+                <w:bottom w:val="none" w:sz="0" w:space="0" w:color="000000"/>
+                <w:top w:val="none" w:sz="0" w:space="0" w:color="000000"/>
+                <w:left w:val="none" w:sz="0" w:space="0" w:color="000000"/>
+                <w:right w:val="none" w:sz="0" w:space="0" w:color="000000"/>
+              </w:pBdr>
+              <w:spacing w:after="100" w:before="100" w:line="240"/>
+              <w:ind w:firstLine="0" w:left="100" w:right="100"/>
             </w:pPr>
             <w:r>
               <w:rPr>
@@ -1820,23 +1569,15 @@
           <w:p>
             <w:pPr>
               <w:jc w:val="left"/>
-              <w:pBdr>
-                <w:bottom w:val="none" w:sz="0" w:space="0" w:color="000000"/>
-                <w:top w:val="none" w:sz="0" w:space="0" w:color="000000"/>
-                <w:left w:val="none" w:sz="0" w:space="0" w:color="000000"/>
-                <w:right w:val="none" w:sz="0" w:space="0" w:color="000000"/>
-              </w:pBdr>
-              <w:spacing w:after="100" w:before="100" w:line="240"/>
-              <w:ind w:left="100" w:right="100" w:firstLine="0" w:firstLineChars="0"/>
-              <w:rPr>
-                <w:rFonts w:ascii="Times New Roman" w:hAnsi="Helvetica" w:eastAsia="Helvetica" w:cs="Helvetica"/>
-                <w:i w:val="false"/>
-                <w:b w:val="false"/>
-                <w:u w:val="none"/>
-                <w:sz w:val="22"/>
-                <w:szCs w:val="22"/>
-                <w:color w:val="000000"/>
-              </w:rPr>
+              <w:keepNext/>
+              <w:pBdr>
+                <w:bottom w:val="none" w:sz="0" w:space="0" w:color="000000"/>
+                <w:top w:val="none" w:sz="0" w:space="0" w:color="000000"/>
+                <w:left w:val="none" w:sz="0" w:space="0" w:color="000000"/>
+                <w:right w:val="none" w:sz="0" w:space="0" w:color="000000"/>
+              </w:pBdr>
+              <w:spacing w:after="100" w:before="100" w:line="240"/>
+              <w:ind w:firstLine="0" w:left="100" w:right="100"/>
             </w:pPr>
             <w:r>
               <w:rPr>
@@ -1855,46 +1596,39 @@
       </w:tr>
       <w:tr>
         <w:trPr>
+          <w:cantSplit/>
           <w:trHeight w:val="360" w:hRule="auto"/>
         </w:trPr>
         body8
         <w:tc>
           <w:tcPr>
             <w:tcBorders>
-              <w:bottom w:val="single" w:sz="12" w:space="0" w:color="666666"/>
-              <w:top w:val="none" w:sz="0" w:space="0" w:color="000000"/>
-              <w:left w:val="none" w:sz="0" w:space="0" w:color="000000"/>
-              <w:right w:val="none" w:sz="0" w:space="0" w:color="000000"/>
-            </w:tcBorders>
-            <w:shd w:val="clear" w:color="auto" w:fill="FFFFFF"/>
-            <w:tcMar>
-              <w:top w:w="0" w:type="dxa"/>
-              <w:bottom w:w="0" w:type="dxa"/>
-              <w:left w:w="0" w:type="dxa"/>
-              <w:right w:w="0" w:type="dxa"/>
-            </w:tcMar>
-            <w:vAlign w:val="center"/>
-          </w:tcPr>
-          <w:p>
-            <w:pPr>
-              <w:jc w:val="left"/>
-              <w:pBdr>
-                <w:bottom w:val="none" w:sz="0" w:space="0" w:color="000000"/>
-                <w:top w:val="none" w:sz="0" w:space="0" w:color="000000"/>
-                <w:left w:val="none" w:sz="0" w:space="0" w:color="000000"/>
-                <w:right w:val="none" w:sz="0" w:space="0" w:color="000000"/>
-              </w:pBdr>
-              <w:spacing w:after="100" w:before="100" w:line="240"/>
-              <w:ind w:left="100" w:right="100" w:firstLine="0" w:firstLineChars="0"/>
-              <w:rPr>
-                <w:rFonts w:ascii="Times New Roman" w:hAnsi="Helvetica" w:eastAsia="Helvetica" w:cs="Helvetica"/>
-                <w:i w:val="false"/>
-                <w:b w:val="false"/>
-                <w:u w:val="none"/>
-                <w:sz w:val="22"/>
-                <w:szCs w:val="22"/>
-                <w:color w:val="000000"/>
-              </w:rPr>
+              <w:bottom w:val="single" w:sz="16" w:space="0" w:color="666666"/>
+              <w:top w:val="none" w:sz="0" w:space="0" w:color="000000"/>
+              <w:left w:val="none" w:sz="0" w:space="0" w:color="000000"/>
+              <w:right w:val="none" w:sz="0" w:space="0" w:color="000000"/>
+            </w:tcBorders>
+            <w:shd w:val="clear" w:color="auto" w:fill="FFFFFF"/>
+            <w:tcMar>
+              <w:top w:w="0" w:type="dxa"/>
+              <w:bottom w:w="0" w:type="dxa"/>
+              <w:left w:w="0" w:type="dxa"/>
+              <w:right w:w="0" w:type="dxa"/>
+            </w:tcMar>
+            <w:vAlign w:val="center"/>
+          </w:tcPr>
+          <w:p>
+            <w:pPr>
+              <w:jc w:val="left"/>
+              <w:keepNext/>
+              <w:pBdr>
+                <w:bottom w:val="none" w:sz="0" w:space="0" w:color="000000"/>
+                <w:top w:val="none" w:sz="0" w:space="0" w:color="000000"/>
+                <w:left w:val="none" w:sz="0" w:space="0" w:color="000000"/>
+                <w:right w:val="none" w:sz="0" w:space="0" w:color="000000"/>
+              </w:pBdr>
+              <w:spacing w:after="100" w:before="100" w:line="240"/>
+              <w:ind w:firstLine="0" w:left="100" w:right="100"/>
             </w:pPr>
             <w:r>
               <w:rPr>
@@ -1913,40 +1647,32 @@
         <w:tc>
           <w:tcPr>
             <w:tcBorders>
-              <w:bottom w:val="single" w:sz="12" w:space="0" w:color="666666"/>
-              <w:top w:val="none" w:sz="0" w:space="0" w:color="000000"/>
-              <w:left w:val="none" w:sz="0" w:space="0" w:color="000000"/>
-              <w:right w:val="none" w:sz="0" w:space="0" w:color="000000"/>
-            </w:tcBorders>
-            <w:shd w:val="clear" w:color="auto" w:fill="FFFFFF"/>
-            <w:tcMar>
-              <w:top w:w="0" w:type="dxa"/>
-              <w:bottom w:w="0" w:type="dxa"/>
-              <w:left w:w="0" w:type="dxa"/>
-              <w:right w:w="0" w:type="dxa"/>
-            </w:tcMar>
-            <w:vAlign w:val="center"/>
-          </w:tcPr>
-          <w:p>
-            <w:pPr>
-              <w:jc w:val="left"/>
-              <w:pBdr>
-                <w:bottom w:val="none" w:sz="0" w:space="0" w:color="000000"/>
-                <w:top w:val="none" w:sz="0" w:space="0" w:color="000000"/>
-                <w:left w:val="none" w:sz="0" w:space="0" w:color="000000"/>
-                <w:right w:val="none" w:sz="0" w:space="0" w:color="000000"/>
-              </w:pBdr>
-              <w:spacing w:after="100" w:before="100" w:line="240"/>
-              <w:ind w:left="100" w:right="100" w:firstLine="0" w:firstLineChars="0"/>
-              <w:rPr>
-                <w:rFonts w:ascii="Times New Roman" w:hAnsi="Helvetica" w:eastAsia="Helvetica" w:cs="Helvetica"/>
-                <w:i w:val="false"/>
-                <w:b w:val="false"/>
-                <w:u w:val="none"/>
-                <w:sz w:val="22"/>
-                <w:szCs w:val="22"/>
-                <w:color w:val="000000"/>
-              </w:rPr>
+              <w:bottom w:val="single" w:sz="16" w:space="0" w:color="666666"/>
+              <w:top w:val="none" w:sz="0" w:space="0" w:color="000000"/>
+              <w:left w:val="none" w:sz="0" w:space="0" w:color="000000"/>
+              <w:right w:val="none" w:sz="0" w:space="0" w:color="000000"/>
+            </w:tcBorders>
+            <w:shd w:val="clear" w:color="auto" w:fill="FFFFFF"/>
+            <w:tcMar>
+              <w:top w:w="0" w:type="dxa"/>
+              <w:bottom w:w="0" w:type="dxa"/>
+              <w:left w:w="0" w:type="dxa"/>
+              <w:right w:w="0" w:type="dxa"/>
+            </w:tcMar>
+            <w:vAlign w:val="center"/>
+          </w:tcPr>
+          <w:p>
+            <w:pPr>
+              <w:jc w:val="left"/>
+              <w:keepNext/>
+              <w:pBdr>
+                <w:bottom w:val="none" w:sz="0" w:space="0" w:color="000000"/>
+                <w:top w:val="none" w:sz="0" w:space="0" w:color="000000"/>
+                <w:left w:val="none" w:sz="0" w:space="0" w:color="000000"/>
+                <w:right w:val="none" w:sz="0" w:space="0" w:color="000000"/>
+              </w:pBdr>
+              <w:spacing w:after="100" w:before="100" w:line="240"/>
+              <w:ind w:firstLine="0" w:left="100" w:right="100"/>
             </w:pPr>
             <w:r>
               <w:rPr>
@@ -1965,40 +1691,32 @@
         <w:tc>
           <w:tcPr>
             <w:tcBorders>
-              <w:bottom w:val="single" w:sz="12" w:space="0" w:color="666666"/>
-              <w:top w:val="none" w:sz="0" w:space="0" w:color="000000"/>
-              <w:left w:val="none" w:sz="0" w:space="0" w:color="000000"/>
-              <w:right w:val="none" w:sz="0" w:space="0" w:color="000000"/>
-            </w:tcBorders>
-            <w:shd w:val="clear" w:color="auto" w:fill="FFFFFF"/>
-            <w:tcMar>
-              <w:top w:w="0" w:type="dxa"/>
-              <w:bottom w:w="0" w:type="dxa"/>
-              <w:left w:w="0" w:type="dxa"/>
-              <w:right w:w="0" w:type="dxa"/>
-            </w:tcMar>
-            <w:vAlign w:val="center"/>
-          </w:tcPr>
-          <w:p>
-            <w:pPr>
-              <w:jc w:val="left"/>
-              <w:pBdr>
-                <w:bottom w:val="none" w:sz="0" w:space="0" w:color="000000"/>
-                <w:top w:val="none" w:sz="0" w:space="0" w:color="000000"/>
-                <w:left w:val="none" w:sz="0" w:space="0" w:color="000000"/>
-                <w:right w:val="none" w:sz="0" w:space="0" w:color="000000"/>
-              </w:pBdr>
-              <w:spacing w:after="100" w:before="100" w:line="240"/>
-              <w:ind w:left="100" w:right="100" w:firstLine="0" w:firstLineChars="0"/>
-              <w:rPr>
-                <w:rFonts w:ascii="Times New Roman" w:hAnsi="Helvetica" w:eastAsia="Helvetica" w:cs="Helvetica"/>
-                <w:i w:val="false"/>
-                <w:b w:val="false"/>
-                <w:u w:val="none"/>
-                <w:sz w:val="22"/>
-                <w:szCs w:val="22"/>
-                <w:color w:val="000000"/>
-              </w:rPr>
+              <w:bottom w:val="single" w:sz="16" w:space="0" w:color="666666"/>
+              <w:top w:val="none" w:sz="0" w:space="0" w:color="000000"/>
+              <w:left w:val="none" w:sz="0" w:space="0" w:color="000000"/>
+              <w:right w:val="none" w:sz="0" w:space="0" w:color="000000"/>
+            </w:tcBorders>
+            <w:shd w:val="clear" w:color="auto" w:fill="FFFFFF"/>
+            <w:tcMar>
+              <w:top w:w="0" w:type="dxa"/>
+              <w:bottom w:w="0" w:type="dxa"/>
+              <w:left w:w="0" w:type="dxa"/>
+              <w:right w:w="0" w:type="dxa"/>
+            </w:tcMar>
+            <w:vAlign w:val="center"/>
+          </w:tcPr>
+          <w:p>
+            <w:pPr>
+              <w:jc w:val="left"/>
+              <w:keepNext/>
+              <w:pBdr>
+                <w:bottom w:val="none" w:sz="0" w:space="0" w:color="000000"/>
+                <w:top w:val="none" w:sz="0" w:space="0" w:color="000000"/>
+                <w:left w:val="none" w:sz="0" w:space="0" w:color="000000"/>
+                <w:right w:val="none" w:sz="0" w:space="0" w:color="000000"/>
+              </w:pBdr>
+              <w:spacing w:after="100" w:before="100" w:line="240"/>
+              <w:ind w:firstLine="0" w:left="100" w:right="100"/>
             </w:pPr>
             <w:r>
               <w:rPr>
@@ -2017,40 +1735,32 @@
         <w:tc>
           <w:tcPr>
             <w:tcBorders>
-              <w:bottom w:val="single" w:sz="12" w:space="0" w:color="666666"/>
-              <w:top w:val="none" w:sz="0" w:space="0" w:color="000000"/>
-              <w:left w:val="none" w:sz="0" w:space="0" w:color="000000"/>
-              <w:right w:val="none" w:sz="0" w:space="0" w:color="000000"/>
-            </w:tcBorders>
-            <w:shd w:val="clear" w:color="auto" w:fill="FFFFFF"/>
-            <w:tcMar>
-              <w:top w:w="0" w:type="dxa"/>
-              <w:bottom w:w="0" w:type="dxa"/>
-              <w:left w:w="0" w:type="dxa"/>
-              <w:right w:w="0" w:type="dxa"/>
-            </w:tcMar>
-            <w:vAlign w:val="center"/>
-          </w:tcPr>
-          <w:p>
-            <w:pPr>
-              <w:jc w:val="left"/>
-              <w:pBdr>
-                <w:bottom w:val="none" w:sz="0" w:space="0" w:color="000000"/>
-                <w:top w:val="none" w:sz="0" w:space="0" w:color="000000"/>
-                <w:left w:val="none" w:sz="0" w:space="0" w:color="000000"/>
-                <w:right w:val="none" w:sz="0" w:space="0" w:color="000000"/>
-              </w:pBdr>
-              <w:spacing w:after="100" w:before="100" w:line="240"/>
-              <w:ind w:left="100" w:right="100" w:firstLine="0" w:firstLineChars="0"/>
-              <w:rPr>
-                <w:rFonts w:ascii="Times New Roman" w:hAnsi="Helvetica" w:eastAsia="Helvetica" w:cs="Helvetica"/>
-                <w:i w:val="false"/>
-                <w:b w:val="false"/>
-                <w:u w:val="none"/>
-                <w:sz w:val="22"/>
-                <w:szCs w:val="22"/>
-                <w:color w:val="000000"/>
-              </w:rPr>
+              <w:bottom w:val="single" w:sz="16" w:space="0" w:color="666666"/>
+              <w:top w:val="none" w:sz="0" w:space="0" w:color="000000"/>
+              <w:left w:val="none" w:sz="0" w:space="0" w:color="000000"/>
+              <w:right w:val="none" w:sz="0" w:space="0" w:color="000000"/>
+            </w:tcBorders>
+            <w:shd w:val="clear" w:color="auto" w:fill="FFFFFF"/>
+            <w:tcMar>
+              <w:top w:w="0" w:type="dxa"/>
+              <w:bottom w:w="0" w:type="dxa"/>
+              <w:left w:w="0" w:type="dxa"/>
+              <w:right w:w="0" w:type="dxa"/>
+            </w:tcMar>
+            <w:vAlign w:val="center"/>
+          </w:tcPr>
+          <w:p>
+            <w:pPr>
+              <w:jc w:val="left"/>
+              <w:keepNext/>
+              <w:pBdr>
+                <w:bottom w:val="none" w:sz="0" w:space="0" w:color="000000"/>
+                <w:top w:val="none" w:sz="0" w:space="0" w:color="000000"/>
+                <w:left w:val="none" w:sz="0" w:space="0" w:color="000000"/>
+                <w:right w:val="none" w:sz="0" w:space="0" w:color="000000"/>
+              </w:pBdr>
+              <w:spacing w:after="100" w:before="100" w:line="240"/>
+              <w:ind w:firstLine="0" w:left="100" w:right="100"/>
             </w:pPr>
             <w:r>
               <w:rPr>
@@ -2076,11 +1786,6 @@
     </w:sectPr>
   </w:body>
 </w:document>
-</file>
-
-<file path=word/comments.xml><?xml version="1.0" encoding="utf-8"?>
-<w:comments xmlns:wpc="http://schemas.microsoft.com/office/word/2010/wordprocessingCanvas" xmlns:mo="http://schemas.microsoft.com/office/mac/office/2008/main" xmlns:mc="http://schemas.openxmlformats.org/markup-compatibility/2006" xmlns:mv="urn:schemas-microsoft-com:mac:vml" xmlns:o="urn:schemas-microsoft-com:office:office" xmlns:r="http://schemas.openxmlformats.org/officeDocument/2006/relationships" xmlns:m="http://schemas.openxmlformats.org/officeDocument/2006/math" xmlns:v="urn:schemas-microsoft-com:vml" xmlns:wp14="http://schemas.microsoft.com/office/word/2010/wordprocessingDrawing" xmlns:wp="http://schemas.openxmlformats.org/drawingml/2006/wordprocessingDrawing" xmlns:w10="urn:schemas-microsoft-com:office:word" xmlns:w="http://schemas.openxmlformats.org/wordprocessingml/2006/main" xmlns:w14="http://schemas.microsoft.com/office/word/2010/wordml" xmlns:wpg="http://schemas.microsoft.com/office/word/2010/wordprocessingGroup" xmlns:wpi="http://schemas.microsoft.com/office/word/2010/wordprocessingInk" xmlns:wne="http://schemas.microsoft.com/office/word/2006/wordml" xmlns:wps="http://schemas.microsoft.com/office/word/2010/wordprocessingShape" mc:Ignorable="w14 wp14">
-</w:comments>
 </file>
 
 <file path=word/footnotes.xml><?xml version="1.0" encoding="utf-8"?>

</xml_diff>